<commit_message>
notebooks for steps 4 and 5
</commit_message>
<xml_diff>
--- a/Annotation/Screening Algorithm for FISH Annotations draft 2.docx
+++ b/Annotation/Screening Algorithm for FISH Annotations draft 2.docx
@@ -1234,7 +1234,39 @@
           <w:color w:val="353535"/>
           <w:u w:color="353535"/>
         </w:rPr>
-        <w:t xml:space="preserve"> the main group of workers with who find a lot of putatively correct clusters and the other </w:t>
+        <w:t xml:space="preserve"> the </w:t>
+      </w:r>
+      <w:r>
+        <w:rPr>
+          <w:rFonts w:ascii="Calibri" w:hAnsi="Calibri" w:cs="Calibri"/>
+          <w:color w:val="353535"/>
+          <w:u w:color="353535"/>
+        </w:rPr>
+        <w:t>good</w:t>
+      </w:r>
+      <w:r>
+        <w:rPr>
+          <w:rFonts w:ascii="Calibri" w:hAnsi="Calibri" w:cs="Calibri"/>
+          <w:color w:val="353535"/>
+          <w:u w:color="353535"/>
+        </w:rPr>
+        <w:t xml:space="preserve"> </w:t>
+      </w:r>
+      <w:r>
+        <w:rPr>
+          <w:rFonts w:ascii="Calibri" w:hAnsi="Calibri" w:cs="Calibri"/>
+          <w:color w:val="353535"/>
+          <w:u w:color="353535"/>
+        </w:rPr>
+        <w:t>group</w:t>
+      </w:r>
+      <w:r>
+        <w:rPr>
+          <w:rFonts w:ascii="Calibri" w:hAnsi="Calibri" w:cs="Calibri"/>
+          <w:color w:val="353535"/>
+          <w:u w:color="353535"/>
+        </w:rPr>
+        <w:t xml:space="preserve"> of workers with who find a lot of putatively correct clusters and the other </w:t>
       </w:r>
       <w:r>
         <w:rPr>
@@ -1304,7 +1336,39 @@
           <w:color w:val="353535"/>
           <w:u w:color="353535"/>
         </w:rPr>
-        <w:t>Visually, pretty good separation between correct and incorrect clusters, but need to find a better threshold. K-means performs a lot better than Otsu’</w:t>
+        <w:t xml:space="preserve">Visually, </w:t>
+      </w:r>
+      <w:r>
+        <w:rPr>
+          <w:rFonts w:ascii="Calibri" w:hAnsi="Calibri" w:cs="Calibri"/>
+          <w:color w:val="353535"/>
+          <w:u w:color="353535"/>
+        </w:rPr>
+        <w:t>okay</w:t>
+      </w:r>
+      <w:r>
+        <w:rPr>
+          <w:rFonts w:ascii="Calibri" w:hAnsi="Calibri" w:cs="Calibri"/>
+          <w:color w:val="353535"/>
+          <w:u w:color="353535"/>
+        </w:rPr>
+        <w:t xml:space="preserve"> separation between correct and incorrect clusters, </w:t>
+      </w:r>
+      <w:r>
+        <w:rPr>
+          <w:rFonts w:ascii="Calibri" w:hAnsi="Calibri" w:cs="Calibri"/>
+          <w:color w:val="353535"/>
+          <w:u w:color="353535"/>
+        </w:rPr>
+        <w:t>sometimes. Perhaps separation would be improved if we found a better threshold to sort the Good Crowd of workers (workers who participate in a lot of big clusters)? Need</w:t>
+      </w:r>
+      <w:r>
+        <w:rPr>
+          <w:rFonts w:ascii="Calibri" w:hAnsi="Calibri" w:cs="Calibri"/>
+          <w:color w:val="353535"/>
+          <w:u w:color="353535"/>
+        </w:rPr>
+        <w:t xml:space="preserve"> to find a better threshold. K-means performs a lot better than Otsu’</w:t>
       </w:r>
       <w:r>
         <w:rPr>
@@ -1320,17 +1384,33 @@
           <w:color w:val="353535"/>
           <w:u w:color="353535"/>
         </w:rPr>
-        <w:t xml:space="preserve">See </w:t>
+        <w:t>See notebook for h</w:t>
+      </w:r>
+      <w:r>
+        <w:rPr>
+          <w:rFonts w:ascii="Calibri" w:hAnsi="Calibri" w:cs="Calibri"/>
+          <w:color w:val="353535"/>
+          <w:u w:color="353535"/>
+        </w:rPr>
+        <w:t>ist</w:t>
+      </w:r>
+      <w:r>
+        <w:rPr>
+          <w:rFonts w:ascii="Calibri" w:hAnsi="Calibri" w:cs="Calibri"/>
+          <w:color w:val="353535"/>
+          <w:u w:color="353535"/>
+        </w:rPr>
+        <w:t>ograms</w:t>
+      </w:r>
+      <w:r>
+        <w:rPr>
+          <w:rFonts w:ascii="Calibri" w:hAnsi="Calibri" w:cs="Calibri"/>
+          <w:color w:val="353535"/>
+          <w:u w:color="353535"/>
+        </w:rPr>
+        <w:t>: number of “pu</w:t>
       </w:r>
       <w:bookmarkStart w:id="0" w:name="_GoBack"/>
-      <w:r>
-        <w:rPr>
-          <w:rFonts w:ascii="Calibri" w:hAnsi="Calibri" w:cs="Calibri"/>
-          <w:color w:val="353535"/>
-          <w:u w:color="353535"/>
-        </w:rPr>
-        <w:t xml:space="preserve">notebook </w:t>
-      </w:r>
       <w:bookmarkEnd w:id="0"/>
       <w:r>
         <w:rPr>
@@ -1338,31 +1418,7 @@
           <w:color w:val="353535"/>
           <w:u w:color="353535"/>
         </w:rPr>
-        <w:t>for h</w:t>
-      </w:r>
-      <w:r>
-        <w:rPr>
-          <w:rFonts w:ascii="Calibri" w:hAnsi="Calibri" w:cs="Calibri"/>
-          <w:color w:val="353535"/>
-          <w:u w:color="353535"/>
-        </w:rPr>
-        <w:t>ist</w:t>
-      </w:r>
-      <w:r>
-        <w:rPr>
-          <w:rFonts w:ascii="Calibri" w:hAnsi="Calibri" w:cs="Calibri"/>
-          <w:color w:val="353535"/>
-          <w:u w:color="353535"/>
-        </w:rPr>
-        <w:t>ograms</w:t>
-      </w:r>
-      <w:r>
-        <w:rPr>
-          <w:rFonts w:ascii="Calibri" w:hAnsi="Calibri" w:cs="Calibri"/>
-          <w:color w:val="353535"/>
-          <w:u w:color="353535"/>
-        </w:rPr>
-        <w:t>: number of “putatively incorrect” clusters vs. fraction of the cluster’s annotations which are from workers who are in many “putatively correct” clusters.</w:t>
+        <w:t>tatively incorrect” clusters vs. fraction of the cluster’s annotations which are from workers who are in many “putatively correct” clusters.</w:t>
       </w:r>
       <w:r>
         <w:rPr>
@@ -1387,6 +1443,32 @@
           <w:u w:color="353535"/>
         </w:rPr>
         <w:t xml:space="preserve"> cluster, the fraction of the cluster’s annotations which are from workers who are in many “putatively correct” clusters.</w:t>
+      </w:r>
+      <w:r>
+        <w:rPr>
+          <w:rFonts w:ascii="Calibri" w:hAnsi="Calibri" w:cs="Calibri"/>
+          <w:color w:val="353535"/>
+          <w:u w:color="353535"/>
+        </w:rPr>
+        <w:t xml:space="preserve"> See </w:t>
+      </w:r>
+      <w:hyperlink r:id="rId11" w:history="1">
+        <w:r>
+          <w:rPr>
+            <w:rStyle w:val="Hyperlink"/>
+            <w:rFonts w:ascii="Calibri" w:hAnsi="Calibri" w:cs="Calibri"/>
+            <w:u w:color="353535"/>
+          </w:rPr>
+          <w:t>notebook</w:t>
+        </w:r>
+      </w:hyperlink>
+      <w:r>
+        <w:rPr>
+          <w:rFonts w:ascii="Calibri" w:hAnsi="Calibri" w:cs="Calibri"/>
+          <w:color w:val="353535"/>
+          <w:u w:color="353535"/>
+        </w:rPr>
+        <w:t>.</w:t>
       </w:r>
     </w:p>
     <w:p>
@@ -1414,18 +1496,16 @@
           <w:color w:val="353535"/>
           <w:u w:color="353535"/>
         </w:rPr>
-        <w:t xml:space="preserve">Need </w:t>
-      </w:r>
-      <w:proofErr w:type="spellStart"/>
-      <w:r>
-        <w:rPr>
-          <w:rFonts w:ascii="Calibri" w:hAnsi="Calibri" w:cs="Calibri"/>
-          <w:color w:val="353535"/>
-          <w:u w:color="353535"/>
-        </w:rPr>
-        <w:t>hist</w:t>
-      </w:r>
-      <w:proofErr w:type="spellEnd"/>
+        <w:t>Need hist</w:t>
+      </w:r>
+      <w:r>
+        <w:rPr>
+          <w:rFonts w:ascii="Calibri" w:hAnsi="Calibri" w:cs="Calibri"/>
+          <w:color w:val="353535"/>
+          <w:u w:color="353535"/>
+        </w:rPr>
+        <w:t>ograms</w:t>
+      </w:r>
       <w:r>
         <w:rPr>
           <w:rFonts w:ascii="Calibri" w:hAnsi="Calibri" w:cs="Calibri"/>

</xml_diff>

<commit_message>
added roc cluster membership threshold method and notebook
</commit_message>
<xml_diff>
--- a/Annotation/Screening Algorithm for FISH Annotations draft 2.docx
+++ b/Annotation/Screening Algorithm for FISH Annotations draft 2.docx
@@ -1384,73 +1384,7 @@
           <w:color w:val="353535"/>
           <w:u w:color="353535"/>
         </w:rPr>
-        <w:t>See notebook for h</w:t>
-      </w:r>
-      <w:r>
-        <w:rPr>
-          <w:rFonts w:ascii="Calibri" w:hAnsi="Calibri" w:cs="Calibri"/>
-          <w:color w:val="353535"/>
-          <w:u w:color="353535"/>
-        </w:rPr>
-        <w:t>ist</w:t>
-      </w:r>
-      <w:r>
-        <w:rPr>
-          <w:rFonts w:ascii="Calibri" w:hAnsi="Calibri" w:cs="Calibri"/>
-          <w:color w:val="353535"/>
-          <w:u w:color="353535"/>
-        </w:rPr>
-        <w:t>ograms</w:t>
-      </w:r>
-      <w:r>
-        <w:rPr>
-          <w:rFonts w:ascii="Calibri" w:hAnsi="Calibri" w:cs="Calibri"/>
-          <w:color w:val="353535"/>
-          <w:u w:color="353535"/>
-        </w:rPr>
-        <w:t>: number of “pu</w:t>
-      </w:r>
-      <w:bookmarkStart w:id="0" w:name="_GoBack"/>
-      <w:bookmarkEnd w:id="0"/>
-      <w:r>
-        <w:rPr>
-          <w:rFonts w:ascii="Calibri" w:hAnsi="Calibri" w:cs="Calibri"/>
-          <w:color w:val="353535"/>
-          <w:u w:color="353535"/>
-        </w:rPr>
-        <w:t>tatively incorrect” clusters vs. fraction of the cluster’s annotations which are from workers who are in many “putatively correct” clusters.</w:t>
-      </w:r>
-      <w:r>
-        <w:rPr>
-          <w:rFonts w:ascii="Calibri" w:hAnsi="Calibri" w:cs="Calibri"/>
-          <w:color w:val="353535"/>
-          <w:u w:color="353535"/>
-        </w:rPr>
-        <w:t xml:space="preserve"> The list should contain, for each </w:t>
-      </w:r>
-      <w:r>
-        <w:rPr>
-          <w:rFonts w:ascii="Calibri" w:hAnsi="Calibri" w:cs="Calibri"/>
-          <w:color w:val="353535"/>
-          <w:u w:color="353535"/>
-        </w:rPr>
-        <w:t>“putatively incorrect”</w:t>
-      </w:r>
-      <w:r>
-        <w:rPr>
-          <w:rFonts w:ascii="Calibri" w:hAnsi="Calibri" w:cs="Calibri"/>
-          <w:color w:val="353535"/>
-          <w:u w:color="353535"/>
-        </w:rPr>
-        <w:t xml:space="preserve"> cluster, the fraction of the cluster’s annotations which are from workers who are in many “putatively correct” clusters.</w:t>
-      </w:r>
-      <w:r>
-        <w:rPr>
-          <w:rFonts w:ascii="Calibri" w:hAnsi="Calibri" w:cs="Calibri"/>
-          <w:color w:val="353535"/>
-          <w:u w:color="353535"/>
-        </w:rPr>
-        <w:t xml:space="preserve"> See </w:t>
+        <w:t xml:space="preserve">See </w:t>
       </w:r>
       <w:hyperlink r:id="rId11" w:history="1">
         <w:r>
@@ -1468,7 +1402,47 @@
           <w:color w:val="353535"/>
           <w:u w:color="353535"/>
         </w:rPr>
-        <w:t>.</w:t>
+        <w:t xml:space="preserve"> </w:t>
+      </w:r>
+      <w:r>
+        <w:rPr>
+          <w:rFonts w:ascii="Calibri" w:hAnsi="Calibri" w:cs="Calibri"/>
+          <w:color w:val="353535"/>
+          <w:u w:color="353535"/>
+        </w:rPr>
+        <w:t>for h</w:t>
+      </w:r>
+      <w:r>
+        <w:rPr>
+          <w:rFonts w:ascii="Calibri" w:hAnsi="Calibri" w:cs="Calibri"/>
+          <w:color w:val="353535"/>
+          <w:u w:color="353535"/>
+        </w:rPr>
+        <w:t>ist</w:t>
+      </w:r>
+      <w:r>
+        <w:rPr>
+          <w:rFonts w:ascii="Calibri" w:hAnsi="Calibri" w:cs="Calibri"/>
+          <w:color w:val="353535"/>
+          <w:u w:color="353535"/>
+        </w:rPr>
+        <w:t>ograms</w:t>
+      </w:r>
+      <w:r>
+        <w:rPr>
+          <w:rFonts w:ascii="Calibri" w:hAnsi="Calibri" w:cs="Calibri"/>
+          <w:color w:val="353535"/>
+          <w:u w:color="353535"/>
+        </w:rPr>
+        <w:t>: number of “putatively incorrect” clusters vs. fraction of the cluster’s annotations which are from workers who are in many “putatively correct” clusters.</w:t>
+      </w:r>
+      <w:r>
+        <w:rPr>
+          <w:rFonts w:ascii="Calibri" w:hAnsi="Calibri" w:cs="Calibri"/>
+          <w:color w:val="353535"/>
+          <w:u w:color="353535"/>
+        </w:rPr>
+        <w:t xml:space="preserve"> </w:t>
       </w:r>
     </w:p>
     <w:p>
@@ -1490,13 +1464,41 @@
           <w:rFonts w:ascii="Calibri" w:hAnsi="Calibri" w:cs="Calibri"/>
         </w:rPr>
       </w:pPr>
-      <w:r>
-        <w:rPr>
-          <w:rFonts w:ascii="Calibri" w:hAnsi="Calibri" w:cs="Calibri"/>
-          <w:color w:val="353535"/>
-          <w:u w:color="353535"/>
-        </w:rPr>
-        <w:t>Need hist</w:t>
+      <w:bookmarkStart w:id="0" w:name="_GoBack"/>
+      <w:bookmarkEnd w:id="0"/>
+      <w:r>
+        <w:rPr>
+          <w:rFonts w:ascii="Calibri" w:hAnsi="Calibri" w:cs="Calibri"/>
+          <w:color w:val="353535"/>
+          <w:u w:color="353535"/>
+        </w:rPr>
+        <w:t xml:space="preserve">See </w:t>
+      </w:r>
+      <w:hyperlink r:id="rId12" w:history="1">
+        <w:r>
+          <w:rPr>
+            <w:rStyle w:val="Hyperlink"/>
+            <w:rFonts w:ascii="Calibri" w:hAnsi="Calibri" w:cs="Calibri"/>
+            <w:u w:color="353535"/>
+          </w:rPr>
+          <w:t>notebook</w:t>
+        </w:r>
+      </w:hyperlink>
+      <w:r>
+        <w:rPr>
+          <w:rFonts w:ascii="Calibri" w:hAnsi="Calibri" w:cs="Calibri"/>
+          <w:color w:val="353535"/>
+          <w:u w:color="353535"/>
+        </w:rPr>
+        <w:t xml:space="preserve"> for</w:t>
+      </w:r>
+      <w:r>
+        <w:rPr>
+          <w:rFonts w:ascii="Calibri" w:hAnsi="Calibri" w:cs="Calibri"/>
+          <w:color w:val="353535"/>
+          <w:u w:color="353535"/>
+        </w:rPr>
+        <w:t xml:space="preserve"> hist</w:t>
       </w:r>
       <w:r>
         <w:rPr>

</xml_diff>